<commit_message>
inserted search gui settings
</commit_message>
<xml_diff>
--- a/Capseome Porject Team 2.docx
+++ b/Capseome Porject Team 2.docx
@@ -108,35 +108,15 @@
           <w:sz w:val="24"/>
           <w:szCs w:val="24"/>
         </w:rPr>
-        <w:t>"SOX9-dependent fibrosis drives renal function in nephronophthisis</w:t>
-      </w:r>
-      <w:proofErr w:type="gramStart"/>
-      <w:r>
-        <w:rPr>
-          <w:rFonts w:asciiTheme="majorBidi" w:hAnsiTheme="majorBidi" w:cstheme="majorBidi"/>
-          <w:i/>
-          <w:iCs/>
-          <w:sz w:val="24"/>
-          <w:szCs w:val="24"/>
-        </w:rPr>
-        <w:t>"</w:t>
-      </w:r>
-      <w:r>
-        <w:rPr>
-          <w:rFonts w:asciiTheme="majorBidi" w:hAnsiTheme="majorBidi" w:cstheme="majorBidi"/>
-          <w:sz w:val="24"/>
-          <w:szCs w:val="24"/>
-        </w:rPr>
-        <w:t xml:space="preserve"> .</w:t>
-      </w:r>
-      <w:proofErr w:type="gramEnd"/>
-      <w:r>
-        <w:rPr>
-          <w:rFonts w:asciiTheme="majorBidi" w:hAnsiTheme="majorBidi" w:cstheme="majorBidi"/>
-          <w:sz w:val="24"/>
-          <w:szCs w:val="24"/>
-        </w:rPr>
-        <w:t xml:space="preserve"> The dataset originates from a study investigating the molecular mechanisms underlying nephronophthisis, a genetic disorder characterized by kidney fibrosis and cyst formation. Specifically, the research focused on the role of the transcription factor SOX9 in driving fibrotic processes that impair renal function.</w:t>
+        <w:t>"SOX9-dependent fibrosis drives renal function in nephronophthisis"</w:t>
+      </w:r>
+      <w:r>
+        <w:rPr>
+          <w:rFonts w:asciiTheme="majorBidi" w:hAnsiTheme="majorBidi" w:cstheme="majorBidi"/>
+          <w:sz w:val="24"/>
+          <w:szCs w:val="24"/>
+        </w:rPr>
+        <w:t xml:space="preserve"> . The dataset originates from a study investigating the molecular mechanisms underlying nephronophthisis, a genetic disorder characterized by kidney fibrosis and cyst formation. Specifically, the research focused on the role of the transcription factor SOX9 in driving fibrotic processes that impair renal function.</w:t>
       </w:r>
     </w:p>
     <w:p>
@@ -190,18 +170,8 @@
           <w:sz w:val="24"/>
           <w:szCs w:val="24"/>
         </w:rPr>
-        <w:t xml:space="preserve"> consortium that facilitates the sharing of proteomics </w:t>
-      </w:r>
-      <w:proofErr w:type="gramStart"/>
-      <w:r>
-        <w:rPr>
-          <w:rFonts w:asciiTheme="majorBidi" w:hAnsiTheme="majorBidi" w:cstheme="majorBidi"/>
-          <w:sz w:val="24"/>
-          <w:szCs w:val="24"/>
-        </w:rPr>
-        <w:t>data .</w:t>
-      </w:r>
-      <w:proofErr w:type="gramEnd"/>
+        <w:t xml:space="preserve"> consortium that facilitates the sharing of proteomics data .</w:t>
+      </w:r>
     </w:p>
     <w:p>
       <w:pPr>
@@ -227,8 +197,81 @@
           <w:sz w:val="24"/>
           <w:szCs w:val="24"/>
         </w:rPr>
-        <w:t xml:space="preserve"> </w:t>
-      </w:r>
+        <w:t xml:space="preserve">  Dataset Acquisition and Preparation</w:t>
+      </w:r>
+    </w:p>
+    <w:p>
+      <w:pPr>
+        <w:spacing w:line="276" w:lineRule="auto"/>
+        <w:rPr>
+          <w:rFonts w:asciiTheme="majorBidi" w:hAnsiTheme="majorBidi" w:cstheme="majorBidi"/>
+          <w:sz w:val="24"/>
+          <w:szCs w:val="24"/>
+        </w:rPr>
+      </w:pPr>
+      <w:r>
+        <w:rPr>
+          <w:rFonts w:asciiTheme="majorBidi" w:hAnsiTheme="majorBidi" w:cstheme="majorBidi"/>
+          <w:sz w:val="24"/>
+          <w:szCs w:val="24"/>
+        </w:rPr>
+        <w:t xml:space="preserve">The dataset was accessed using the </w:t>
+      </w:r>
+      <w:proofErr w:type="spellStart"/>
+      <w:r>
+        <w:rPr>
+          <w:rFonts w:asciiTheme="majorBidi" w:hAnsiTheme="majorBidi" w:cstheme="majorBidi"/>
+          <w:sz w:val="24"/>
+          <w:szCs w:val="24"/>
+        </w:rPr>
+        <w:t>rpx</w:t>
+      </w:r>
+      <w:proofErr w:type="spellEnd"/>
+      <w:r>
+        <w:rPr>
+          <w:rFonts w:asciiTheme="majorBidi" w:hAnsiTheme="majorBidi" w:cstheme="majorBidi"/>
+          <w:sz w:val="24"/>
+          <w:szCs w:val="24"/>
+        </w:rPr>
+        <w:t xml:space="preserve"> R package. While the standard workflow specified the use of .</w:t>
+      </w:r>
+      <w:proofErr w:type="spellStart"/>
+      <w:r>
+        <w:rPr>
+          <w:rFonts w:asciiTheme="majorBidi" w:hAnsiTheme="majorBidi" w:cstheme="majorBidi"/>
+          <w:sz w:val="24"/>
+          <w:szCs w:val="24"/>
+        </w:rPr>
+        <w:t>mzID</w:t>
+      </w:r>
+      <w:proofErr w:type="spellEnd"/>
+      <w:r>
+        <w:rPr>
+          <w:rFonts w:asciiTheme="majorBidi" w:hAnsiTheme="majorBidi" w:cstheme="majorBidi"/>
+          <w:sz w:val="24"/>
+          <w:szCs w:val="24"/>
+        </w:rPr>
+        <w:t xml:space="preserve"> files, none were provided in the PRIDE repository for this project. Instead, the available .</w:t>
+      </w:r>
+      <w:proofErr w:type="spellStart"/>
+      <w:r>
+        <w:rPr>
+          <w:rFonts w:asciiTheme="majorBidi" w:hAnsiTheme="majorBidi" w:cstheme="majorBidi"/>
+          <w:sz w:val="24"/>
+          <w:szCs w:val="24"/>
+        </w:rPr>
+        <w:t>mzML</w:t>
+      </w:r>
+      <w:proofErr w:type="spellEnd"/>
+      <w:r>
+        <w:rPr>
+          <w:rFonts w:asciiTheme="majorBidi" w:hAnsiTheme="majorBidi" w:cstheme="majorBidi"/>
+          <w:sz w:val="24"/>
+          <w:szCs w:val="24"/>
+        </w:rPr>
+        <w:t xml:space="preserve"> raw files were downloaded and processed locally using </w:t>
+      </w:r>
+      <w:proofErr w:type="spellStart"/>
       <w:r>
         <w:rPr>
           <w:rFonts w:asciiTheme="majorBidi" w:hAnsiTheme="majorBidi" w:cstheme="majorBidi"/>
@@ -237,7 +280,16 @@
           <w:sz w:val="24"/>
           <w:szCs w:val="24"/>
         </w:rPr>
-        <w:t xml:space="preserve"> Dataset Acquisition and Preparation</w:t>
+        <w:t>SearchGUI</w:t>
+      </w:r>
+      <w:proofErr w:type="spellEnd"/>
+      <w:r>
+        <w:rPr>
+          <w:rFonts w:asciiTheme="majorBidi" w:hAnsiTheme="majorBidi" w:cstheme="majorBidi"/>
+          <w:sz w:val="24"/>
+          <w:szCs w:val="24"/>
+        </w:rPr>
+        <w:t>, a widely used search engine frontend for proteomics data analysis.</w:t>
       </w:r>
     </w:p>
     <w:p>
@@ -255,7 +307,7 @@
           <w:sz w:val="24"/>
           <w:szCs w:val="24"/>
         </w:rPr>
-        <w:t xml:space="preserve">The dataset was accessed using the </w:t>
+        <w:t>Out of twelve .</w:t>
       </w:r>
       <w:proofErr w:type="spellStart"/>
       <w:r>
@@ -264,7 +316,7 @@
           <w:sz w:val="24"/>
           <w:szCs w:val="24"/>
         </w:rPr>
-        <w:t>rpx</w:t>
+        <w:t>mzML</w:t>
       </w:r>
       <w:proofErr w:type="spellEnd"/>
       <w:r>
@@ -273,55 +325,8 @@
           <w:sz w:val="24"/>
           <w:szCs w:val="24"/>
         </w:rPr>
-        <w:t xml:space="preserve"> R package. While the standard workflow specified the use of .</w:t>
-      </w:r>
-      <w:proofErr w:type="spellStart"/>
-      <w:r>
-        <w:rPr>
-          <w:rFonts w:asciiTheme="majorBidi" w:hAnsiTheme="majorBidi" w:cstheme="majorBidi"/>
-          <w:sz w:val="24"/>
-          <w:szCs w:val="24"/>
-        </w:rPr>
-        <w:t>mzID</w:t>
-      </w:r>
-      <w:proofErr w:type="spellEnd"/>
-      <w:r>
-        <w:rPr>
-          <w:rFonts w:asciiTheme="majorBidi" w:hAnsiTheme="majorBidi" w:cstheme="majorBidi"/>
-          <w:sz w:val="24"/>
-          <w:szCs w:val="24"/>
-        </w:rPr>
-        <w:t xml:space="preserve"> files, none were provided in the PRIDE repository for this project. Instead, the </w:t>
-      </w:r>
-      <w:proofErr w:type="gramStart"/>
-      <w:r>
-        <w:rPr>
-          <w:rFonts w:asciiTheme="majorBidi" w:hAnsiTheme="majorBidi" w:cstheme="majorBidi"/>
-          <w:sz w:val="24"/>
-          <w:szCs w:val="24"/>
-        </w:rPr>
-        <w:t>available .</w:t>
-      </w:r>
-      <w:proofErr w:type="spellStart"/>
-      <w:r>
-        <w:rPr>
-          <w:rFonts w:asciiTheme="majorBidi" w:hAnsiTheme="majorBidi" w:cstheme="majorBidi"/>
-          <w:sz w:val="24"/>
-          <w:szCs w:val="24"/>
-        </w:rPr>
-        <w:t>mzML</w:t>
-      </w:r>
-      <w:proofErr w:type="spellEnd"/>
-      <w:proofErr w:type="gramEnd"/>
-      <w:r>
-        <w:rPr>
-          <w:rFonts w:asciiTheme="majorBidi" w:hAnsiTheme="majorBidi" w:cstheme="majorBidi"/>
-          <w:sz w:val="24"/>
-          <w:szCs w:val="24"/>
-        </w:rPr>
-        <w:t xml:space="preserve"> raw files were downloaded and processed locally using </w:t>
-      </w:r>
-      <w:proofErr w:type="spellStart"/>
+        <w:t xml:space="preserve"> files, </w:t>
+      </w:r>
       <w:r>
         <w:rPr>
           <w:rFonts w:asciiTheme="majorBidi" w:hAnsiTheme="majorBidi" w:cstheme="majorBidi"/>
@@ -330,6 +335,35 @@
           <w:sz w:val="24"/>
           <w:szCs w:val="24"/>
         </w:rPr>
+        <w:t xml:space="preserve">two were found to be corrupt and could not be </w:t>
+      </w:r>
+      <w:proofErr w:type="spellStart"/>
+      <w:r>
+        <w:rPr>
+          <w:rFonts w:asciiTheme="majorBidi" w:hAnsiTheme="majorBidi" w:cstheme="majorBidi"/>
+          <w:b/>
+          <w:bCs/>
+          <w:sz w:val="24"/>
+          <w:szCs w:val="24"/>
+        </w:rPr>
+        <w:t>analyzed</w:t>
+      </w:r>
+      <w:proofErr w:type="spellEnd"/>
+      <w:r>
+        <w:rPr>
+          <w:rFonts w:asciiTheme="majorBidi" w:hAnsiTheme="majorBidi" w:cstheme="majorBidi"/>
+          <w:sz w:val="24"/>
+          <w:szCs w:val="24"/>
+        </w:rPr>
+        <w:t xml:space="preserve">. The remaining ten were successfully processed in </w:t>
+      </w:r>
+      <w:proofErr w:type="spellStart"/>
+      <w:r>
+        <w:rPr>
+          <w:rFonts w:asciiTheme="majorBidi" w:hAnsiTheme="majorBidi" w:cstheme="majorBidi"/>
+          <w:sz w:val="24"/>
+          <w:szCs w:val="24"/>
+        </w:rPr>
         <w:t>SearchGUI</w:t>
       </w:r>
       <w:proofErr w:type="spellEnd"/>
@@ -339,7 +373,25 @@
           <w:sz w:val="24"/>
           <w:szCs w:val="24"/>
         </w:rPr>
-        <w:t>, a widely used search engine frontend for proteomics data analysis.</w:t>
+        <w:t>, and search results were exported as .</w:t>
+      </w:r>
+      <w:proofErr w:type="spellStart"/>
+      <w:r>
+        <w:rPr>
+          <w:rFonts w:asciiTheme="majorBidi" w:hAnsiTheme="majorBidi" w:cstheme="majorBidi"/>
+          <w:sz w:val="24"/>
+          <w:szCs w:val="24"/>
+        </w:rPr>
+        <w:t>mzID</w:t>
+      </w:r>
+      <w:proofErr w:type="spellEnd"/>
+      <w:r>
+        <w:rPr>
+          <w:rFonts w:asciiTheme="majorBidi" w:hAnsiTheme="majorBidi" w:cstheme="majorBidi"/>
+          <w:sz w:val="24"/>
+          <w:szCs w:val="24"/>
+        </w:rPr>
+        <w:t xml:space="preserve"> files.</w:t>
       </w:r>
     </w:p>
     <w:p>
@@ -357,7 +409,7 @@
           <w:sz w:val="24"/>
           <w:szCs w:val="24"/>
         </w:rPr>
-        <w:t>Out of twelve .</w:t>
+        <w:t xml:space="preserve">For the proteomics data analysis, </w:t>
       </w:r>
       <w:proofErr w:type="spellStart"/>
       <w:r>
@@ -366,7 +418,7 @@
           <w:sz w:val="24"/>
           <w:szCs w:val="24"/>
         </w:rPr>
-        <w:t>mzML</w:t>
+        <w:t>SearchGUI</w:t>
       </w:r>
       <w:proofErr w:type="spellEnd"/>
       <w:r>
@@ -375,28 +427,16 @@
           <w:sz w:val="24"/>
           <w:szCs w:val="24"/>
         </w:rPr>
-        <w:t xml:space="preserve"> files, </w:t>
-      </w:r>
-      <w:r>
-        <w:rPr>
-          <w:rFonts w:asciiTheme="majorBidi" w:hAnsiTheme="majorBidi" w:cstheme="majorBidi"/>
-          <w:b/>
-          <w:bCs/>
-          <w:sz w:val="24"/>
-          <w:szCs w:val="24"/>
-        </w:rPr>
-        <w:t xml:space="preserve">two were found to be corrupt and could not be </w:t>
+        <w:t xml:space="preserve"> was employed using the MS-GF+ search engine with the </w:t>
       </w:r>
       <w:proofErr w:type="spellStart"/>
       <w:r>
         <w:rPr>
           <w:rFonts w:asciiTheme="majorBidi" w:hAnsiTheme="majorBidi" w:cstheme="majorBidi"/>
-          <w:b/>
-          <w:bCs/>
-          <w:sz w:val="24"/>
-          <w:szCs w:val="24"/>
-        </w:rPr>
-        <w:t>analyzed</w:t>
+          <w:sz w:val="24"/>
+          <w:szCs w:val="24"/>
+        </w:rPr>
+        <w:t>SwissProt</w:t>
       </w:r>
       <w:proofErr w:type="spellEnd"/>
       <w:r>
@@ -405,7 +445,7 @@
           <w:sz w:val="24"/>
           <w:szCs w:val="24"/>
         </w:rPr>
-        <w:t xml:space="preserve">. The remaining ten were successfully processed in </w:t>
+        <w:t xml:space="preserve"> human proteome database. A concatenated target-decoy FASTA file was used to enable false discovery rate (FDR) estimation. The search was configured to report the top 10 peptide spectrum matches per MS/MS event. Trypsin was selected as the digestion enzyme, allowing for up to 2 missed cleavages. </w:t>
       </w:r>
       <w:proofErr w:type="spellStart"/>
       <w:r>
@@ -414,7 +454,7 @@
           <w:sz w:val="24"/>
           <w:szCs w:val="24"/>
         </w:rPr>
-        <w:t>SearchGUI</w:t>
+        <w:t>Carbamidomethylation</w:t>
       </w:r>
       <w:proofErr w:type="spellEnd"/>
       <w:r>
@@ -423,25 +463,7 @@
           <w:sz w:val="24"/>
           <w:szCs w:val="24"/>
         </w:rPr>
-        <w:t>, and search results were exported as .</w:t>
-      </w:r>
-      <w:proofErr w:type="spellStart"/>
-      <w:r>
-        <w:rPr>
-          <w:rFonts w:asciiTheme="majorBidi" w:hAnsiTheme="majorBidi" w:cstheme="majorBidi"/>
-          <w:sz w:val="24"/>
-          <w:szCs w:val="24"/>
-        </w:rPr>
-        <w:t>mzID</w:t>
-      </w:r>
-      <w:proofErr w:type="spellEnd"/>
-      <w:r>
-        <w:rPr>
-          <w:rFonts w:asciiTheme="majorBidi" w:hAnsiTheme="majorBidi" w:cstheme="majorBidi"/>
-          <w:sz w:val="24"/>
-          <w:szCs w:val="24"/>
-        </w:rPr>
-        <w:t xml:space="preserve"> files.</w:t>
+        <w:t xml:space="preserve"> of cysteine was set as a fixed modification, and oxidation of methionine was included as a variable modification, with a maximum of two variable PTMs per peptide. The precursor and fragment mass tolerances were both set to 10 ppm, and searches were limited to charge states +2 to +4.</w:t>
       </w:r>
     </w:p>
     <w:p>

</xml_diff>